<commit_message>
no se que cambio
</commit_message>
<xml_diff>
--- a/proyecto final/entrega3/Diseño de Active.docx
+++ b/proyecto final/entrega3/Diseño de Active.docx
@@ -17877,8 +17877,6 @@
         </w:rPr>
         <w:t>aplicación</w:t>
       </w:r>
-      <w:bookmarkStart w:id="2" w:name="_GoBack"/>
-      <w:bookmarkEnd w:id="2"/>
       <w:r>
         <w:rPr>
           <w:lang w:val="es-UY" w:eastAsia="es-UY"/>
@@ -17945,16 +17943,7 @@
         <w:t xml:space="preserve"> </w:t>
       </w:r>
       <w:r>
-        <w:t>1812 y 1645</w:t>
-      </w:r>
-      <w:r>
-        <w:t xml:space="preserve"> para la autenticación y los puertos </w:t>
-      </w:r>
-      <w:r>
-        <w:t>813 y 1646</w:t>
-      </w:r>
-      <w:r>
-        <w:t xml:space="preserve"> para el arqueo.</w:t>
+        <w:t>1812 y 1645 para la autenticación y los puertos 813 y 1646 para el arqueo.</w:t>
       </w:r>
     </w:p>
     <w:p>
@@ -18321,9 +18310,75 @@
         <w:t xml:space="preserve"> con el resto de “sucursales”</w:t>
       </w:r>
     </w:p>
+    <w:p>
+      <w:pPr>
+        <w:spacing w:before="0" w:beforeAutospacing="0" w:after="0" w:afterAutospacing="0"/>
+        <w:rPr>
+          <w:lang w:val="es-UY"/>
+        </w:rPr>
+      </w:pPr>
+      <w:bookmarkStart w:id="2" w:name="_GoBack"/>
+      <w:r>
+        <w:rPr>
+          <w:noProof/>
+          <w:lang w:val="es-UY" w:eastAsia="es-UY"/>
+        </w:rPr>
+        <w:lastRenderedPageBreak/>
+        <w:drawing>
+          <wp:inline distT="0" distB="0" distL="0" distR="0">
+            <wp:extent cx="3152775" cy="7105650"/>
+            <wp:effectExtent l="0" t="0" r="9525" b="0"/>
+            <wp:docPr id="3" name="Imagen 3"/>
+            <wp:cNvGraphicFramePr>
+              <a:graphicFrameLocks xmlns:a="http://schemas.openxmlformats.org/drawingml/2006/main" noChangeAspect="1"/>
+            </wp:cNvGraphicFramePr>
+            <a:graphic xmlns:a="http://schemas.openxmlformats.org/drawingml/2006/main">
+              <a:graphicData uri="http://schemas.openxmlformats.org/drawingml/2006/picture">
+                <pic:pic xmlns:pic="http://schemas.openxmlformats.org/drawingml/2006/picture">
+                  <pic:nvPicPr>
+                    <pic:cNvPr id="3" name="SeguridadPerimetral.jpg"/>
+                    <pic:cNvPicPr/>
+                  </pic:nvPicPr>
+                  <pic:blipFill>
+                    <a:blip r:embed="rId14">
+                      <a:extLst>
+                        <a:ext uri="{28A0092B-C50C-407E-A947-70E740481C1C}">
+                          <a14:useLocalDpi xmlns:a14="http://schemas.microsoft.com/office/drawing/2010/main" val="0"/>
+                        </a:ext>
+                      </a:extLst>
+                    </a:blip>
+                    <a:stretch>
+                      <a:fillRect/>
+                    </a:stretch>
+                  </pic:blipFill>
+                  <pic:spPr>
+                    <a:xfrm>
+                      <a:off x="0" y="0"/>
+                      <a:ext cx="3152775" cy="7105650"/>
+                    </a:xfrm>
+                    <a:prstGeom prst="rect">
+                      <a:avLst/>
+                    </a:prstGeom>
+                  </pic:spPr>
+                </pic:pic>
+              </a:graphicData>
+            </a:graphic>
+          </wp:inline>
+        </w:drawing>
+      </w:r>
+      <w:bookmarkEnd w:id="2"/>
+    </w:p>
+    <w:p>
+      <w:pPr>
+        <w:spacing w:before="0" w:beforeAutospacing="0" w:after="0" w:afterAutospacing="0"/>
+        <w:rPr>
+          <w:lang w:val="es-UY"/>
+        </w:rPr>
+      </w:pPr>
+    </w:p>
     <w:sectPr>
-      <w:headerReference w:type="default" r:id="rId14"/>
-      <w:footerReference w:type="default" r:id="rId15"/>
+      <w:headerReference w:type="default" r:id="rId15"/>
+      <w:footerReference w:type="default" r:id="rId16"/>
       <w:pgSz w:w="11906" w:h="16838"/>
       <w:pgMar w:top="574" w:right="1134" w:bottom="1134" w:left="1134" w:header="709" w:footer="193" w:gutter="0"/>
       <w:cols w:space="708"/>
@@ -18469,7 +18524,7 @@
             <w:rPr>
               <w:noProof/>
             </w:rPr>
-            <w:t>28</w:t>
+            <w:t>29</w:t>
           </w:r>
           <w:r>
             <w:fldChar w:fldCharType="end"/>
@@ -18490,7 +18545,7 @@
             <w:rPr>
               <w:noProof/>
             </w:rPr>
-            <w:t>28</w:t>
+            <w:t>29</w:t>
           </w:r>
           <w:r>
             <w:fldChar w:fldCharType="end"/>
@@ -23927,7 +23982,7 @@
 </file>
 
 <file path=customXml/itemProps1.xml><?xml version="1.0" encoding="utf-8"?>
-<ds:datastoreItem xmlns:ds="http://schemas.openxmlformats.org/officeDocument/2006/customXml" ds:itemID="{685C715B-C940-45CC-943F-949581F59607}">
+<ds:datastoreItem xmlns:ds="http://schemas.openxmlformats.org/officeDocument/2006/customXml" ds:itemID="{2BCC87CC-A614-433D-BA69-F863A314AD51}">
   <ds:schemaRefs>
     <ds:schemaRef ds:uri="http://schemas.openxmlformats.org/officeDocument/2006/bibliography"/>
   </ds:schemaRefs>

</xml_diff>